<commit_message>
Add notepad and polish coin system
</commit_message>
<xml_diff>
--- a/Dont Hang Up Plot and stuff.docx
+++ b/Dont Hang Up Plot and stuff.docx
@@ -222,7 +222,7 @@
         <w:pStyle w:val="Heading1"/>
       </w:pPr>
       <w:r>
-        <w:t>characters</w:t>
+        <w:t>Phonebook</w:t>
       </w:r>
     </w:p>
     <w:tbl>
@@ -232,13 +232,14 @@
         <w:tblLook w:val="04A0" w:firstRow="1" w:lastRow="0" w:firstColumn="1" w:lastColumn="0" w:noHBand="0" w:noVBand="1"/>
       </w:tblPr>
       <w:tblGrid>
-        <w:gridCol w:w="2405"/>
-        <w:gridCol w:w="8051"/>
+        <w:gridCol w:w="1642"/>
+        <w:gridCol w:w="1188"/>
+        <w:gridCol w:w="7626"/>
       </w:tblGrid>
       <w:tr>
         <w:tc>
           <w:tcPr>
-            <w:tcW w:w="2405" w:type="dxa"/>
+            <w:tcW w:w="1642" w:type="dxa"/>
           </w:tcPr>
           <w:p>
             <w:r>
@@ -248,7 +249,13 @@
         </w:tc>
         <w:tc>
           <w:tcPr>
-            <w:tcW w:w="8051" w:type="dxa"/>
+            <w:tcW w:w="1188" w:type="dxa"/>
+          </w:tcPr>
+          <w:p/>
+        </w:tc>
+        <w:tc>
+          <w:tcPr>
+            <w:tcW w:w="7626" w:type="dxa"/>
           </w:tcPr>
           <w:p>
             <w:r>
@@ -257,25 +264,7 @@
           </w:p>
           <w:p>
             <w:r>
-              <w:t>Has a huge crush on Summer and also</w:t>
-            </w:r>
-            <w:r>
-              <w:t xml:space="preserve"> a history of stalking</w:t>
-            </w:r>
-            <w:r>
-              <w:t xml:space="preserve"> </w:t>
-            </w:r>
-            <w:r>
-              <w:t>her, t</w:t>
-            </w:r>
-            <w:r>
-              <w:t>ho</w:t>
-            </w:r>
-            <w:r>
-              <w:t>ugh</w:t>
-            </w:r>
-            <w:r>
-              <w:t xml:space="preserve"> he doesn’t quite </w:t>
+              <w:t xml:space="preserve">Has a huge crush on Summer and also a history of stalking her, though he doesn’t quite </w:t>
             </w:r>
             <w:proofErr w:type="gramStart"/>
             <w:r>
@@ -291,7 +280,7 @@
       <w:tr>
         <w:tc>
           <w:tcPr>
-            <w:tcW w:w="2405" w:type="dxa"/>
+            <w:tcW w:w="1642" w:type="dxa"/>
           </w:tcPr>
           <w:p>
             <w:r>
@@ -301,7 +290,13 @@
         </w:tc>
         <w:tc>
           <w:tcPr>
-            <w:tcW w:w="8051" w:type="dxa"/>
+            <w:tcW w:w="1188" w:type="dxa"/>
+          </w:tcPr>
+          <w:p/>
+        </w:tc>
+        <w:tc>
+          <w:tcPr>
+            <w:tcW w:w="7626" w:type="dxa"/>
           </w:tcPr>
           <w:p>
             <w:r>
@@ -318,7 +313,7 @@
       <w:tr>
         <w:tc>
           <w:tcPr>
-            <w:tcW w:w="2405" w:type="dxa"/>
+            <w:tcW w:w="1642" w:type="dxa"/>
           </w:tcPr>
           <w:p>
             <w:r>
@@ -328,14 +323,17 @@
         </w:tc>
         <w:tc>
           <w:tcPr>
-            <w:tcW w:w="8051" w:type="dxa"/>
+            <w:tcW w:w="1188" w:type="dxa"/>
+          </w:tcPr>
+          <w:p/>
+        </w:tc>
+        <w:tc>
+          <w:tcPr>
+            <w:tcW w:w="7626" w:type="dxa"/>
           </w:tcPr>
           <w:p>
             <w:r>
-              <w:t xml:space="preserve">Dom’s stepbrother. </w:t>
-            </w:r>
-            <w:r>
-              <w:t xml:space="preserve">A manipulative sociopath. </w:t>
+              <w:t xml:space="preserve">Dom’s stepbrother. A manipulative sociopath. </w:t>
             </w:r>
           </w:p>
         </w:tc>
@@ -343,7 +341,7 @@
       <w:tr>
         <w:tc>
           <w:tcPr>
-            <w:tcW w:w="2405" w:type="dxa"/>
+            <w:tcW w:w="1642" w:type="dxa"/>
           </w:tcPr>
           <w:p>
             <w:r>
@@ -353,14 +351,17 @@
         </w:tc>
         <w:tc>
           <w:tcPr>
-            <w:tcW w:w="8051" w:type="dxa"/>
+            <w:tcW w:w="1188" w:type="dxa"/>
+          </w:tcPr>
+          <w:p/>
+        </w:tc>
+        <w:tc>
+          <w:tcPr>
+            <w:tcW w:w="7626" w:type="dxa"/>
           </w:tcPr>
           <w:p>
             <w:r>
-              <w:t xml:space="preserve">Believes that Tom cares about her. </w:t>
-            </w:r>
-            <w:r>
-              <w:t xml:space="preserve">Has PTSD due to Dom and refuses to speak to him. </w:t>
+              <w:t xml:space="preserve">Believes that Tom cares about her. Has PTSD due to Dom and refuses to speak to him. </w:t>
             </w:r>
           </w:p>
         </w:tc>
@@ -368,7 +369,7 @@
       <w:tr>
         <w:tc>
           <w:tcPr>
-            <w:tcW w:w="2405" w:type="dxa"/>
+            <w:tcW w:w="1642" w:type="dxa"/>
           </w:tcPr>
           <w:p>
             <w:r>
@@ -378,14 +379,17 @@
         </w:tc>
         <w:tc>
           <w:tcPr>
-            <w:tcW w:w="8051" w:type="dxa"/>
+            <w:tcW w:w="1188" w:type="dxa"/>
+          </w:tcPr>
+          <w:p/>
+        </w:tc>
+        <w:tc>
+          <w:tcPr>
+            <w:tcW w:w="7626" w:type="dxa"/>
           </w:tcPr>
           <w:p>
             <w:r>
-              <w:t xml:space="preserve">Ghost of the phonebooth. Has a narrow view that everyone are nasty people. Preys and lures people who are socially isolated. He dreams of being able to talk to his children for the last time. He left his wife years ago when she was pregnant and </w:t>
-            </w:r>
-            <w:r>
-              <w:t xml:space="preserve">was never very close to his children. </w:t>
+              <w:t xml:space="preserve">Ghost of the phonebooth. Has a narrow view that everyone are nasty people. Preys and lures people who are socially isolated. He dreams of being able to talk to his children for the last time. He left his wife years ago when she was pregnant and was never very close to his children. </w:t>
             </w:r>
           </w:p>
         </w:tc>
@@ -393,7 +397,7 @@
       <w:tr>
         <w:tc>
           <w:tcPr>
-            <w:tcW w:w="2405" w:type="dxa"/>
+            <w:tcW w:w="1642" w:type="dxa"/>
           </w:tcPr>
           <w:p>
             <w:r>
@@ -403,7 +407,13 @@
         </w:tc>
         <w:tc>
           <w:tcPr>
-            <w:tcW w:w="8051" w:type="dxa"/>
+            <w:tcW w:w="1188" w:type="dxa"/>
+          </w:tcPr>
+          <w:p/>
+        </w:tc>
+        <w:tc>
+          <w:tcPr>
+            <w:tcW w:w="7626" w:type="dxa"/>
           </w:tcPr>
           <w:p>
             <w:proofErr w:type="gramStart"/>
@@ -420,17 +430,28 @@
       <w:tr>
         <w:tc>
           <w:tcPr>
-            <w:tcW w:w="2405" w:type="dxa"/>
+            <w:tcW w:w="1642" w:type="dxa"/>
           </w:tcPr>
           <w:p>
             <w:r>
+              <w:lastRenderedPageBreak/>
               <w:t>Taxi guy</w:t>
             </w:r>
           </w:p>
         </w:tc>
         <w:tc>
           <w:tcPr>
-            <w:tcW w:w="8051" w:type="dxa"/>
+            <w:tcW w:w="1188" w:type="dxa"/>
+          </w:tcPr>
+          <w:p>
+            <w:r>
+              <w:t>6243301</w:t>
+            </w:r>
+          </w:p>
+        </w:tc>
+        <w:tc>
+          <w:tcPr>
+            <w:tcW w:w="7626" w:type="dxa"/>
           </w:tcPr>
           <w:p/>
         </w:tc>
@@ -438,7 +459,7 @@
       <w:tr>
         <w:tc>
           <w:tcPr>
-            <w:tcW w:w="2405" w:type="dxa"/>
+            <w:tcW w:w="1642" w:type="dxa"/>
           </w:tcPr>
           <w:p>
             <w:r>
@@ -448,7 +469,13 @@
         </w:tc>
         <w:tc>
           <w:tcPr>
-            <w:tcW w:w="8051" w:type="dxa"/>
+            <w:tcW w:w="1188" w:type="dxa"/>
+          </w:tcPr>
+          <w:p/>
+        </w:tc>
+        <w:tc>
+          <w:tcPr>
+            <w:tcW w:w="7626" w:type="dxa"/>
           </w:tcPr>
           <w:p/>
         </w:tc>
@@ -456,13 +483,27 @@
       <w:tr>
         <w:tc>
           <w:tcPr>
-            <w:tcW w:w="2405" w:type="dxa"/>
-          </w:tcPr>
-          <w:p/>
-        </w:tc>
-        <w:tc>
-          <w:tcPr>
-            <w:tcW w:w="8051" w:type="dxa"/>
+            <w:tcW w:w="1642" w:type="dxa"/>
+          </w:tcPr>
+          <w:p>
+            <w:r>
+              <w:t>Tart card</w:t>
+            </w:r>
+          </w:p>
+        </w:tc>
+        <w:tc>
+          <w:tcPr>
+            <w:tcW w:w="1188" w:type="dxa"/>
+          </w:tcPr>
+          <w:p>
+            <w:r>
+              <w:t>2291284</w:t>
+            </w:r>
+          </w:p>
+        </w:tc>
+        <w:tc>
+          <w:tcPr>
+            <w:tcW w:w="7626" w:type="dxa"/>
           </w:tcPr>
           <w:p/>
         </w:tc>
@@ -470,13 +511,19 @@
       <w:tr>
         <w:tc>
           <w:tcPr>
-            <w:tcW w:w="2405" w:type="dxa"/>
+            <w:tcW w:w="1642" w:type="dxa"/>
           </w:tcPr>
           <w:p/>
         </w:tc>
         <w:tc>
           <w:tcPr>
-            <w:tcW w:w="8051" w:type="dxa"/>
+            <w:tcW w:w="1188" w:type="dxa"/>
+          </w:tcPr>
+          <w:p/>
+        </w:tc>
+        <w:tc>
+          <w:tcPr>
+            <w:tcW w:w="7626" w:type="dxa"/>
           </w:tcPr>
           <w:p/>
         </w:tc>
@@ -484,13 +531,19 @@
       <w:tr>
         <w:tc>
           <w:tcPr>
-            <w:tcW w:w="2405" w:type="dxa"/>
+            <w:tcW w:w="1642" w:type="dxa"/>
           </w:tcPr>
           <w:p/>
         </w:tc>
         <w:tc>
           <w:tcPr>
-            <w:tcW w:w="8051" w:type="dxa"/>
+            <w:tcW w:w="1188" w:type="dxa"/>
+          </w:tcPr>
+          <w:p/>
+        </w:tc>
+        <w:tc>
+          <w:tcPr>
+            <w:tcW w:w="7626" w:type="dxa"/>
           </w:tcPr>
           <w:p/>
         </w:tc>
@@ -498,13 +551,19 @@
       <w:tr>
         <w:tc>
           <w:tcPr>
-            <w:tcW w:w="2405" w:type="dxa"/>
+            <w:tcW w:w="1642" w:type="dxa"/>
           </w:tcPr>
           <w:p/>
         </w:tc>
         <w:tc>
           <w:tcPr>
-            <w:tcW w:w="8051" w:type="dxa"/>
+            <w:tcW w:w="1188" w:type="dxa"/>
+          </w:tcPr>
+          <w:p/>
+        </w:tc>
+        <w:tc>
+          <w:tcPr>
+            <w:tcW w:w="7626" w:type="dxa"/>
           </w:tcPr>
           <w:p/>
         </w:tc>
@@ -512,13 +571,19 @@
       <w:tr>
         <w:tc>
           <w:tcPr>
-            <w:tcW w:w="2405" w:type="dxa"/>
+            <w:tcW w:w="1642" w:type="dxa"/>
           </w:tcPr>
           <w:p/>
         </w:tc>
         <w:tc>
           <w:tcPr>
-            <w:tcW w:w="8051" w:type="dxa"/>
+            <w:tcW w:w="1188" w:type="dxa"/>
+          </w:tcPr>
+          <w:p/>
+        </w:tc>
+        <w:tc>
+          <w:tcPr>
+            <w:tcW w:w="7626" w:type="dxa"/>
           </w:tcPr>
           <w:p/>
         </w:tc>
@@ -817,26 +882,23 @@
     </w:p>
     <w:p>
       <w:r>
-        <w:t xml:space="preserve">See silhouette of person but they </w:t>
+        <w:t xml:space="preserve">See silhouette of person but they can't quite see </w:t>
       </w:r>
       <w:proofErr w:type="gramStart"/>
       <w:r>
-        <w:t>can't</w:t>
+        <w:t>you</w:t>
       </w:r>
       <w:proofErr w:type="gramEnd"/>
-      <w:r>
-        <w:t xml:space="preserve"> quite see you</w:t>
-      </w:r>
-    </w:p>
-    <w:p>
-      <w:r>
+    </w:p>
+    <w:p>
+      <w:r>
+        <w:lastRenderedPageBreak/>
         <w:t xml:space="preserve">They get terrorised by the ghost </w:t>
       </w:r>
     </w:p>
     <w:p/>
     <w:p>
       <w:r>
-        <w:lastRenderedPageBreak/>
         <w:t>Reporting to the police (calling 999)</w:t>
       </w:r>
     </w:p>
@@ -868,14 +930,14 @@
       </w:r>
     </w:p>
     <w:p>
+      <w:r>
+        <w:t xml:space="preserve">It's </w:t>
+      </w:r>
       <w:proofErr w:type="gramStart"/>
       <w:r>
-        <w:t>It's</w:t>
+        <w:t>Dominic</w:t>
       </w:r>
       <w:proofErr w:type="gramEnd"/>
-      <w:r>
-        <w:t xml:space="preserve"> Dominic</w:t>
-      </w:r>
     </w:p>
     <w:p/>
     <w:p>
@@ -946,6 +1008,409 @@
         <w:t>Calling</w:t>
       </w:r>
     </w:p>
+    <w:p/>
+    <w:p/>
+    <w:p>
+      <w:r>
+        <w:t>Gameplay</w:t>
+      </w:r>
+    </w:p>
+    <w:p>
+      <w:r>
+        <w:t>“Where am I?”</w:t>
+      </w:r>
+    </w:p>
+    <w:p>
+      <w:r>
+        <w:t>“I can’t seem to remember a thin</w:t>
+      </w:r>
+      <w:r>
+        <w:t>g huh…</w:t>
+      </w:r>
+      <w:r>
+        <w:t>”</w:t>
+      </w:r>
+    </w:p>
+    <w:p>
+      <w:r>
+        <w:t xml:space="preserve">“This seems to be in the middle of </w:t>
+      </w:r>
+      <w:r>
+        <w:t>nowhere.”</w:t>
+      </w:r>
+    </w:p>
+    <w:p>
+      <w:r>
+        <w:t>“Maybe I can call for help in this phone booth</w:t>
+      </w:r>
+      <w:r>
+        <w:t xml:space="preserve">, although I don’t have any </w:t>
+      </w:r>
+      <w:proofErr w:type="gramStart"/>
+      <w:r>
+        <w:t>coins</w:t>
+      </w:r>
+      <w:r>
+        <w:t>”</w:t>
+      </w:r>
+      <w:proofErr w:type="gramEnd"/>
+    </w:p>
+    <w:p/>
+    <w:p>
+      <w:r>
+        <w:t>*pick up wallet*</w:t>
+      </w:r>
+    </w:p>
+    <w:p>
+      <w:r>
+        <w:t>“Is this my wallet?”</w:t>
+      </w:r>
+    </w:p>
+    <w:p>
+      <w:r>
+        <w:t>“Why can’t I remember…”</w:t>
+      </w:r>
+    </w:p>
+    <w:p/>
+    <w:p>
+      <w:r>
+        <w:t>*Phone rings*</w:t>
+      </w:r>
+      <w:r>
+        <w:t xml:space="preserve"> </w:t>
+      </w:r>
+      <w:r>
+        <w:t>“YOU ARE ALONE. BE AFRAID.”</w:t>
+      </w:r>
+    </w:p>
+    <w:p/>
+    <w:p>
+      <w:r>
+        <w:t>*Call PT*</w:t>
+      </w:r>
+    </w:p>
+    <w:p>
+      <w:r>
+        <w:t>“</w:t>
+      </w:r>
+      <w:r>
+        <w:t xml:space="preserve">Maintenance: you can do it yourself. Although I </w:t>
+      </w:r>
+      <w:proofErr w:type="gramStart"/>
+      <w:r>
+        <w:t>can’t</w:t>
+      </w:r>
+      <w:proofErr w:type="gramEnd"/>
+      <w:r>
+        <w:t xml:space="preserve"> give you the key sorry. I guess you can’t do anything then.”</w:t>
+      </w:r>
+    </w:p>
+    <w:p>
+      <w:r>
+        <w:t xml:space="preserve">“You want me to give you the key? </w:t>
+      </w:r>
+      <w:r>
+        <w:t xml:space="preserve">I already told you, I’m not going to give it to </w:t>
+      </w:r>
+      <w:proofErr w:type="gramStart"/>
+      <w:r>
+        <w:t>you</w:t>
+      </w:r>
+      <w:r>
+        <w:t>”</w:t>
+      </w:r>
+      <w:proofErr w:type="gramEnd"/>
+    </w:p>
+    <w:p>
+      <w:r>
+        <w:t xml:space="preserve">“What are my hobbies? Hmm, you must be bored out of your mind to ask me these questions, but I guess I would be too. </w:t>
+      </w:r>
+      <w:r>
+        <w:t xml:space="preserve">Promise you </w:t>
+      </w:r>
+      <w:proofErr w:type="gramStart"/>
+      <w:r>
+        <w:t>won’t</w:t>
+      </w:r>
+      <w:proofErr w:type="gramEnd"/>
+      <w:r>
+        <w:t xml:space="preserve"> judge me okay? I like collecting anime figurines, especially </w:t>
+      </w:r>
+      <w:proofErr w:type="gramStart"/>
+      <w:r>
+        <w:t>limited edition</w:t>
+      </w:r>
+      <w:proofErr w:type="gramEnd"/>
+      <w:r>
+        <w:t xml:space="preserve"> ones. Although I’m pretty </w:t>
+      </w:r>
+      <w:proofErr w:type="gramStart"/>
+      <w:r>
+        <w:t>gutted</w:t>
+      </w:r>
+      <w:proofErr w:type="gramEnd"/>
+      <w:r>
+        <w:t xml:space="preserve"> I wasn’t able to get my hands on the latest one</w:t>
+      </w:r>
+      <w:r>
+        <w:t>”</w:t>
+      </w:r>
+    </w:p>
+    <w:p>
+      <w:r>
+        <w:t>*Give number to the maintenance guy in exchange for key – someone is trying to sell their collection</w:t>
+      </w:r>
+      <w:r>
+        <w:t xml:space="preserve"> – get this number from your brother</w:t>
+      </w:r>
+      <w:r>
+        <w:t>*</w:t>
+      </w:r>
+    </w:p>
+    <w:p>
+      <w:r>
+        <w:t xml:space="preserve">*Use key to </w:t>
+      </w:r>
+      <w:proofErr w:type="gramStart"/>
+      <w:r>
+        <w:t>open up</w:t>
+      </w:r>
+      <w:proofErr w:type="gramEnd"/>
+      <w:r>
+        <w:t xml:space="preserve"> the metal door*</w:t>
+      </w:r>
+    </w:p>
+    <w:p>
+      <w:r>
+        <w:t>Discover skeleton and maintenance book, phone booth starts to warp?</w:t>
+      </w:r>
+    </w:p>
+    <w:p>
+      <w:r>
+        <w:t>*Phone rings* “DON’T LOOK AT ME”</w:t>
+      </w:r>
+    </w:p>
+    <w:p/>
+    <w:p>
+      <w:r>
+        <w:t>Step into the other realm</w:t>
+      </w:r>
+    </w:p>
+    <w:p/>
+    <w:p/>
+    <w:p/>
+    <w:p/>
+    <w:p>
+      <w:r>
+        <w:t xml:space="preserve">Endings: </w:t>
+      </w:r>
+    </w:p>
+    <w:p>
+      <w:pPr>
+        <w:pStyle w:val="ListParagraph"/>
+        <w:numPr>
+          <w:ilvl w:val="0"/>
+          <w:numId w:val="2"/>
+        </w:numPr>
+      </w:pPr>
+      <w:r>
+        <w:t xml:space="preserve">You leave with the </w:t>
+      </w:r>
+      <w:proofErr w:type="gramStart"/>
+      <w:r>
+        <w:t>police</w:t>
+      </w:r>
+      <w:proofErr w:type="gramEnd"/>
+      <w:r>
+        <w:t xml:space="preserve"> but you die as the police driver drives you to your death</w:t>
+      </w:r>
+    </w:p>
+    <w:p>
+      <w:pPr>
+        <w:pStyle w:val="ListParagraph"/>
+        <w:numPr>
+          <w:ilvl w:val="0"/>
+          <w:numId w:val="2"/>
+        </w:numPr>
+      </w:pPr>
+      <w:r>
+        <w:t xml:space="preserve">You get summer to come and see </w:t>
+      </w:r>
+      <w:proofErr w:type="gramStart"/>
+      <w:r>
+        <w:t>you</w:t>
+      </w:r>
+      <w:proofErr w:type="gramEnd"/>
+      <w:r>
+        <w:t xml:space="preserve"> but you pretended to be your brother </w:t>
+      </w:r>
+    </w:p>
+    <w:p/>
+    <w:p/>
+    <w:p/>
+    <w:p/>
+    <w:p/>
+    <w:p>
+      <w:r>
+        <w:t xml:space="preserve">Kalm is a meditation hotline for people to feel better, but they are actually a brain washing </w:t>
+      </w:r>
+      <w:proofErr w:type="gramStart"/>
+      <w:r>
+        <w:t>organisation</w:t>
+      </w:r>
+      <w:proofErr w:type="gramEnd"/>
+    </w:p>
+    <w:p>
+      <w:r>
+        <w:t xml:space="preserve">Organ donations go to Kalm to build their phonebooths around the </w:t>
+      </w:r>
+      <w:proofErr w:type="gramStart"/>
+      <w:r>
+        <w:t>country</w:t>
+      </w:r>
+      <w:proofErr w:type="gramEnd"/>
+    </w:p>
+    <w:p/>
+    <w:p>
+      <w:r>
+        <w:t xml:space="preserve">Start </w:t>
+      </w:r>
+      <w:proofErr w:type="gramStart"/>
+      <w:r>
+        <w:t>game</w:t>
+      </w:r>
+      <w:proofErr w:type="gramEnd"/>
+    </w:p>
+    <w:p>
+      <w:r>
+        <w:t xml:space="preserve">Call the tech </w:t>
+      </w:r>
+      <w:proofErr w:type="gramStart"/>
+      <w:r>
+        <w:t>support</w:t>
+      </w:r>
+      <w:proofErr w:type="gramEnd"/>
+      <w:r>
+        <w:t xml:space="preserve"> </w:t>
+      </w:r>
+    </w:p>
+    <w:p>
+      <w:r>
+        <w:t xml:space="preserve">Get the key only if you answer their question </w:t>
+      </w:r>
+      <w:proofErr w:type="gramStart"/>
+      <w:r>
+        <w:t>right</w:t>
+      </w:r>
+      <w:proofErr w:type="gramEnd"/>
+    </w:p>
+    <w:p>
+      <w:r>
+        <w:t xml:space="preserve">Open the metal </w:t>
+      </w:r>
+      <w:proofErr w:type="gramStart"/>
+      <w:r>
+        <w:t>door</w:t>
+      </w:r>
+      <w:proofErr w:type="gramEnd"/>
+    </w:p>
+    <w:p>
+      <w:r>
+        <w:t xml:space="preserve">Remove the </w:t>
+      </w:r>
+      <w:proofErr w:type="gramStart"/>
+      <w:r>
+        <w:t>skeleton</w:t>
+      </w:r>
+      <w:proofErr w:type="gramEnd"/>
+    </w:p>
+    <w:p>
+      <w:r>
+        <w:t xml:space="preserve">Disable the </w:t>
+      </w:r>
+      <w:proofErr w:type="gramStart"/>
+      <w:r>
+        <w:t>power</w:t>
+      </w:r>
+      <w:proofErr w:type="gramEnd"/>
+    </w:p>
+    <w:p>
+      <w:r>
+        <w:t>Switches to the true view</w:t>
+      </w:r>
+    </w:p>
+    <w:p>
+      <w:r>
+        <w:t xml:space="preserve">The phone in the true view replays last messages people various people who have died at the hands of the </w:t>
+      </w:r>
+      <w:proofErr w:type="gramStart"/>
+      <w:r>
+        <w:t>booth</w:t>
+      </w:r>
+      <w:proofErr w:type="gramEnd"/>
+    </w:p>
+    <w:p>
+      <w:r>
+        <w:t xml:space="preserve">The brain just says they are </w:t>
+      </w:r>
+      <w:proofErr w:type="gramStart"/>
+      <w:r>
+        <w:t>hungry</w:t>
+      </w:r>
+      <w:proofErr w:type="gramEnd"/>
+      <w:r>
+        <w:t xml:space="preserve"> </w:t>
+      </w:r>
+    </w:p>
+    <w:p>
+      <w:r>
+        <w:t xml:space="preserve">Have normal conversation with the brain once you feed it </w:t>
+      </w:r>
+      <w:proofErr w:type="gramStart"/>
+      <w:r>
+        <w:t>something</w:t>
+      </w:r>
+      <w:proofErr w:type="gramEnd"/>
+      <w:r>
+        <w:t xml:space="preserve"> </w:t>
+      </w:r>
+    </w:p>
+    <w:p>
+      <w:r>
+        <w:t xml:space="preserve">The brain says they miss their </w:t>
+      </w:r>
+      <w:proofErr w:type="gramStart"/>
+      <w:r>
+        <w:t>daughter</w:t>
+      </w:r>
+      <w:proofErr w:type="gramEnd"/>
+    </w:p>
+    <w:p>
+      <w:r>
+        <w:t xml:space="preserve">Find out who their daughter is, the only clue given is that they worked at old mill </w:t>
+      </w:r>
+      <w:proofErr w:type="gramStart"/>
+      <w:r>
+        <w:t>farm</w:t>
+      </w:r>
+      <w:proofErr w:type="gramEnd"/>
+    </w:p>
+    <w:p>
+      <w:r>
+        <w:t>Once you get the number</w:t>
+      </w:r>
+      <w:r>
+        <w:t xml:space="preserve">, call number in the other phone </w:t>
+      </w:r>
+      <w:proofErr w:type="gramStart"/>
+      <w:r>
+        <w:t>booth</w:t>
+      </w:r>
+      <w:proofErr w:type="gramEnd"/>
+    </w:p>
+    <w:p/>
+    <w:p/>
+    <w:p/>
     <w:sectPr>
       <w:pgSz w:w="11906" w:h="16838"/>
       <w:pgMar w:top="720" w:right="720" w:bottom="720" w:left="720" w:header="708" w:footer="708" w:gutter="0"/>
@@ -959,6 +1424,95 @@
 <file path=word/numbering.xml><?xml version="1.0" encoding="utf-8"?>
 <w:numbering xmlns:wpc="http://schemas.microsoft.com/office/word/2010/wordprocessingCanvas" xmlns:cx="http://schemas.microsoft.com/office/drawing/2014/chartex" xmlns:cx1="http://schemas.microsoft.com/office/drawing/2015/9/8/chartex" xmlns:cx2="http://schemas.microsoft.com/office/drawing/2015/10/21/chartex" xmlns:cx3="http://schemas.microsoft.com/office/drawing/2016/5/9/chartex" xmlns:cx4="http://schemas.microsoft.com/office/drawing/2016/5/10/chartex" xmlns:cx5="http://schemas.microsoft.com/office/drawing/2016/5/11/chartex" xmlns:cx6="http://schemas.microsoft.com/office/drawing/2016/5/12/chartex" xmlns:cx7="http://schemas.microsoft.com/office/drawing/2016/5/13/chartex" xmlns:cx8="http://schemas.microsoft.com/office/drawing/2016/5/14/chartex" xmlns:mc="http://schemas.openxmlformats.org/markup-compatibility/2006" xmlns:aink="http://schemas.microsoft.com/office/drawing/2016/ink" xmlns:am3d="http://schemas.microsoft.com/office/drawing/2017/model3d" xmlns:o="urn:schemas-microsoft-com:office:office" xmlns:r="http://schemas.openxmlformats.org/officeDocument/2006/relationships" xmlns:m="http://schemas.openxmlformats.org/officeDocument/2006/math" xmlns:v="urn:schemas-microsoft-com:vml" xmlns:wp14="http://schemas.microsoft.com/office/word/2010/wordprocessingDrawing" xmlns:wp="http://schemas.openxmlformats.org/drawingml/2006/wordprocessingDrawing" xmlns:w10="urn:schemas-microsoft-com:office:word" xmlns:w="http://schemas.openxmlformats.org/wordprocessingml/2006/main" xmlns:w14="http://schemas.microsoft.com/office/word/2010/wordml" xmlns:w15="http://schemas.microsoft.com/office/word/2012/wordml" xmlns:w16cex="http://schemas.microsoft.com/office/word/2018/wordml/cex" xmlns:w16cid="http://schemas.microsoft.com/office/word/2016/wordml/cid" xmlns:w16="http://schemas.microsoft.com/office/word/2018/wordml" xmlns:w16se="http://schemas.microsoft.com/office/word/2015/wordml/symex" xmlns:wpg="http://schemas.microsoft.com/office/word/2010/wordprocessingGroup" xmlns:wpi="http://schemas.microsoft.com/office/word/2010/wordprocessingInk" xmlns:wne="http://schemas.microsoft.com/office/word/2006/wordml" xmlns:wps="http://schemas.microsoft.com/office/word/2010/wordprocessingShape" mc:Ignorable="w14 w15 w16se w16cid w16 w16cex wp14">
   <w:abstractNum w:abstractNumId="0" w15:restartNumberingAfterBreak="0">
+    <w:nsid w:val="3D757F0D"/>
+    <w:multiLevelType w:val="hybridMultilevel"/>
+    <w:tmpl w:val="39A27384"/>
+    <w:lvl w:ilvl="0" w:tplc="0809000F">
+      <w:start w:val="1"/>
+      <w:numFmt w:val="decimal"/>
+      <w:lvlText w:val="%1."/>
+      <w:lvlJc w:val="left"/>
+      <w:pPr>
+        <w:ind w:left="720" w:hanging="360"/>
+      </w:pPr>
+      <w:rPr>
+        <w:rFonts w:hint="default"/>
+      </w:rPr>
+    </w:lvl>
+    <w:lvl w:ilvl="1" w:tplc="08090019" w:tentative="1">
+      <w:start w:val="1"/>
+      <w:numFmt w:val="lowerLetter"/>
+      <w:lvlText w:val="%2."/>
+      <w:lvlJc w:val="left"/>
+      <w:pPr>
+        <w:ind w:left="1440" w:hanging="360"/>
+      </w:pPr>
+    </w:lvl>
+    <w:lvl w:ilvl="2" w:tplc="0809001B" w:tentative="1">
+      <w:start w:val="1"/>
+      <w:numFmt w:val="lowerRoman"/>
+      <w:lvlText w:val="%3."/>
+      <w:lvlJc w:val="right"/>
+      <w:pPr>
+        <w:ind w:left="2160" w:hanging="180"/>
+      </w:pPr>
+    </w:lvl>
+    <w:lvl w:ilvl="3" w:tplc="0809000F" w:tentative="1">
+      <w:start w:val="1"/>
+      <w:numFmt w:val="decimal"/>
+      <w:lvlText w:val="%4."/>
+      <w:lvlJc w:val="left"/>
+      <w:pPr>
+        <w:ind w:left="2880" w:hanging="360"/>
+      </w:pPr>
+    </w:lvl>
+    <w:lvl w:ilvl="4" w:tplc="08090019" w:tentative="1">
+      <w:start w:val="1"/>
+      <w:numFmt w:val="lowerLetter"/>
+      <w:lvlText w:val="%5."/>
+      <w:lvlJc w:val="left"/>
+      <w:pPr>
+        <w:ind w:left="3600" w:hanging="360"/>
+      </w:pPr>
+    </w:lvl>
+    <w:lvl w:ilvl="5" w:tplc="0809001B" w:tentative="1">
+      <w:start w:val="1"/>
+      <w:numFmt w:val="lowerRoman"/>
+      <w:lvlText w:val="%6."/>
+      <w:lvlJc w:val="right"/>
+      <w:pPr>
+        <w:ind w:left="4320" w:hanging="180"/>
+      </w:pPr>
+    </w:lvl>
+    <w:lvl w:ilvl="6" w:tplc="0809000F" w:tentative="1">
+      <w:start w:val="1"/>
+      <w:numFmt w:val="decimal"/>
+      <w:lvlText w:val="%7."/>
+      <w:lvlJc w:val="left"/>
+      <w:pPr>
+        <w:ind w:left="5040" w:hanging="360"/>
+      </w:pPr>
+    </w:lvl>
+    <w:lvl w:ilvl="7" w:tplc="08090019" w:tentative="1">
+      <w:start w:val="1"/>
+      <w:numFmt w:val="lowerLetter"/>
+      <w:lvlText w:val="%8."/>
+      <w:lvlJc w:val="left"/>
+      <w:pPr>
+        <w:ind w:left="5760" w:hanging="360"/>
+      </w:pPr>
+    </w:lvl>
+    <w:lvl w:ilvl="8" w:tplc="0809001B" w:tentative="1">
+      <w:start w:val="1"/>
+      <w:numFmt w:val="lowerRoman"/>
+      <w:lvlText w:val="%9."/>
+      <w:lvlJc w:val="right"/>
+      <w:pPr>
+        <w:ind w:left="6480" w:hanging="180"/>
+      </w:pPr>
+    </w:lvl>
+  </w:abstractNum>
+  <w:abstractNum w:abstractNumId="1" w15:restartNumberingAfterBreak="0">
     <w:nsid w:val="7553358D"/>
     <w:multiLevelType w:val="hybridMultilevel"/>
     <w:tmpl w:val="C3FA002C"/>
@@ -1071,6 +1625,9 @@
     </w:lvl>
   </w:abstractNum>
   <w:num w:numId="1">
+    <w:abstractNumId w:val="1"/>
+  </w:num>
+  <w:num w:numId="2">
     <w:abstractNumId w:val="0"/>
   </w:num>
 </w:numbering>

</xml_diff>